<commit_message>
add plot updates per aobp review comments
</commit_message>
<xml_diff>
--- a/docs/AoBP_submission/2021NxI_ms_v3.0_AoBP_reviewer_comments.docx
+++ b/docs/AoBP_submission/2021NxI_ms_v3.0_AoBP_reviewer_comments.docx
@@ -598,7 +598,7 @@
           <w:szCs w:val="20"/>
           <w14:ligatures w14:val="none"/>
         </w:rPr>
-        <w:t xml:space="preserve"> addition or inoculation. Overall, I think this manuscript was based on a sound scientific question and supplied interesting and impactful results that were conveyed relatively clearly. However, I think authors could make significant improvements in the introduction to better outline relevant background information and clarify the importance of this study. Below, I have outlined some general suggestions for each section and some specific line by line comments. </w:t>
+        <w:t xml:space="preserve"> addition or inoculation. Overall, I think this manuscript was based on a sound scientific question and supplied interesting and impactful results that were conveyed relatively clearly. However, I think authors could make significant improvements in the introduction to better outline relevant background information and clarify the importance of this study. Below, I have outlined some general suggestions for each section and some specific line by line comments.</w:t>
       </w:r>
       <w:r>
         <w:rPr>
@@ -972,6 +972,28 @@
         </w:rPr>
         <w:t xml:space="preserve"> (essentially conveying the results from Table 1 in an image). </w:t>
       </w:r>
+    </w:p>
+    <w:p>
+      <w:pPr>
+        <w:rPr>
+          <w:rFonts w:ascii="Helvetica" w:eastAsia="Times New Roman" w:hAnsi="Helvetica" w:cs="Times New Roman"/>
+          <w:kern w:val="0"/>
+          <w:sz w:val="20"/>
+          <w:szCs w:val="20"/>
+          <w14:ligatures w14:val="none"/>
+        </w:rPr>
+      </w:pPr>
+      <w:r>
+        <w:rPr>
+          <w:rFonts w:ascii="Helvetica" w:eastAsia="Times New Roman" w:hAnsi="Helvetica" w:cs="Times New Roman"/>
+          <w:color w:val="FF0000"/>
+          <w:kern w:val="0"/>
+          <w:sz w:val="20"/>
+          <w:szCs w:val="20"/>
+          <w14:ligatures w14:val="none"/>
+        </w:rPr>
+        <w:t>Suggesting single figure?</w:t>
+      </w:r>
       <w:r>
         <w:rPr>
           <w:rFonts w:ascii="Helvetica" w:eastAsia="Times New Roman" w:hAnsi="Helvetica" w:cs="Times New Roman"/>
@@ -1470,6 +1492,7 @@
           <w:szCs w:val="20"/>
           <w14:ligatures w14:val="none"/>
         </w:rPr>
+        <w:lastRenderedPageBreak/>
         <w:t>Throughout: I might suggest relacing "structural C cost" with "belowground biomass" which will be easier for readers to interpret.</w:t>
       </w:r>
     </w:p>

</xml_diff>